<commit_message>
Moving data files used for problems
</commit_message>
<xml_diff>
--- a/Python Cheatsheet.docx
+++ b/Python Cheatsheet.docx
@@ -1166,1071 +1166,1276 @@
         <w:t>Lists files/folders in the present working directory</w:t>
       </w:r>
       <w:r>
-        <w:t xml:space="preserve"> (‘ls’</w:t>
+        <w:t xml:space="preserve"> (‘ls’ only works for </w:t>
+      </w:r>
+      <w:proofErr w:type="spellStart"/>
+      <w:r>
+        <w:t>unix</w:t>
+      </w:r>
+      <w:proofErr w:type="spellEnd"/>
+      <w:r>
+        <w:t>)</w:t>
+      </w:r>
+    </w:p>
+    <w:p>
+      <w:pPr>
+        <w:contextualSpacing/>
+      </w:pPr>
+      <w:r>
+        <w:tab/>
+      </w:r>
+      <w:proofErr w:type="gramStart"/>
+      <w:r>
+        <w:t>run</w:t>
+      </w:r>
+      <w:proofErr w:type="gramEnd"/>
+      <w:r>
+        <w:t xml:space="preserve"> (ex: run test.py)</w:t>
+      </w:r>
+    </w:p>
+    <w:p>
+      <w:pPr>
+        <w:contextualSpacing/>
+      </w:pPr>
+      <w:r>
+        <w:tab/>
+      </w:r>
+      <w:r>
+        <w:tab/>
+        <w:t>Looks in present directory, attempts to run test.py</w:t>
+      </w:r>
+    </w:p>
+    <w:p>
+      <w:pPr>
+        <w:contextualSpacing/>
+      </w:pPr>
+      <w:r>
+        <w:tab/>
+      </w:r>
+      <w:proofErr w:type="gramStart"/>
+      <w:r>
+        <w:t>cat</w:t>
+      </w:r>
+      <w:proofErr w:type="gramEnd"/>
+      <w:r>
+        <w:t xml:space="preserve"> (ex: cat test.py)</w:t>
+      </w:r>
+    </w:p>
+    <w:p>
+      <w:pPr>
+        <w:contextualSpacing/>
+      </w:pPr>
+      <w:r>
+        <w:tab/>
+      </w:r>
+      <w:r>
+        <w:tab/>
+        <w:t>Looks in present directory, prints contents of test.py</w:t>
+      </w:r>
+    </w:p>
+    <w:p>
+      <w:pPr>
+        <w:contextualSpacing/>
+      </w:pPr>
+      <w:r>
+        <w:tab/>
+        <w:t>%load (ex: %load test.py)</w:t>
+      </w:r>
+    </w:p>
+    <w:p>
+      <w:pPr>
+        <w:contextualSpacing/>
+      </w:pPr>
+      <w:r>
+        <w:tab/>
+      </w:r>
+      <w:r>
+        <w:tab/>
+        <w:t>Loads test.py into current window for easy access</w:t>
+      </w:r>
+    </w:p>
+    <w:p>
+      <w:pPr>
+        <w:contextualSpacing/>
+      </w:pPr>
+    </w:p>
+    <w:p>
+      <w:pPr>
+        <w:contextualSpacing/>
+      </w:pPr>
+    </w:p>
+    <w:p>
+      <w:pPr>
+        <w:contextualSpacing/>
+        <w:rPr>
+          <w:b/>
+          <w:sz w:val="28"/>
+          <w:szCs w:val="28"/>
+        </w:rPr>
+      </w:pPr>
+      <w:r>
+        <w:rPr>
+          <w:b/>
+          <w:sz w:val="28"/>
+          <w:szCs w:val="28"/>
+        </w:rPr>
+        <w:t>Python</w:t>
+      </w:r>
+    </w:p>
+    <w:p>
+      <w:pPr>
+        <w:contextualSpacing/>
+      </w:pPr>
+      <w:r>
+        <w:rPr>
+          <w:b/>
+          <w:sz w:val="28"/>
+          <w:szCs w:val="28"/>
+        </w:rPr>
+        <w:tab/>
+      </w:r>
+      <w:r>
+        <w:t>Bools = True, False (not TRUE, FALSE), True = 1, False = 0</w:t>
+      </w:r>
+    </w:p>
+    <w:p>
+      <w:pPr>
+        <w:contextualSpacing/>
+      </w:pPr>
+      <w:r>
+        <w:tab/>
+        <w:t>Lists: a = [2</w:t>
+      </w:r>
+      <w:proofErr w:type="gramStart"/>
+      <w:r>
+        <w:t>,4,6,8</w:t>
+      </w:r>
+      <w:proofErr w:type="gramEnd"/>
+      <w:r>
+        <w:t>], a[1:] returns [4,6,8] (inclusive)</w:t>
+      </w:r>
+    </w:p>
+    <w:p>
+      <w:pPr>
+        <w:contextualSpacing/>
+      </w:pPr>
+      <w:r>
+        <w:t xml:space="preserve">                                           </w:t>
+      </w:r>
+      <w:proofErr w:type="gramStart"/>
+      <w:r>
+        <w:t>a[</w:t>
+      </w:r>
+      <w:proofErr w:type="gramEnd"/>
+      <w:r>
+        <w:t>1:3] returns [4,6] (not inclusive)</w:t>
+      </w:r>
+    </w:p>
+    <w:p>
+      <w:pPr>
+        <w:contextualSpacing/>
+      </w:pPr>
+      <w:r>
+        <w:tab/>
+      </w:r>
+      <w:r>
+        <w:tab/>
+      </w:r>
+      <w:r>
+        <w:tab/>
+        <w:t xml:space="preserve">       </w:t>
+      </w:r>
+      <w:proofErr w:type="gramStart"/>
+      <w:r>
+        <w:t>a[</w:t>
+      </w:r>
+      <w:proofErr w:type="gramEnd"/>
+      <w:r>
+        <w:t>-2:] returns [6,8] (last 2 elements of list)</w:t>
+      </w:r>
+    </w:p>
+    <w:p>
+      <w:pPr>
+        <w:contextualSpacing/>
+      </w:pPr>
+      <w:r>
+        <w:tab/>
+        <w:t xml:space="preserve">Open a file: f = </w:t>
+      </w:r>
+      <w:proofErr w:type="gramStart"/>
+      <w:r>
+        <w:t>open(</w:t>
+      </w:r>
+      <w:proofErr w:type="gramEnd"/>
+      <w:r>
+        <w:t>‘newfile.txt, ‘w’)  (w signifies opening for writing)</w:t>
+      </w:r>
+    </w:p>
+    <w:p>
+      <w:pPr>
+        <w:contextualSpacing/>
+      </w:pPr>
+      <w:r>
+        <w:tab/>
+      </w:r>
+      <w:r>
+        <w:tab/>
+        <w:t xml:space="preserve">        </w:t>
+      </w:r>
+      <w:proofErr w:type="spellStart"/>
+      <w:proofErr w:type="gramStart"/>
+      <w:r>
+        <w:t>f.write</w:t>
+      </w:r>
+      <w:proofErr w:type="spellEnd"/>
+      <w:r>
+        <w:t>(</w:t>
+      </w:r>
+      <w:proofErr w:type="gramEnd"/>
+      <w:r>
+        <w:t>‘Testing\n’)</w:t>
+      </w:r>
+    </w:p>
+    <w:p>
+      <w:pPr>
+        <w:contextualSpacing/>
+      </w:pPr>
+      <w:r>
+        <w:tab/>
+      </w:r>
+      <w:r>
+        <w:tab/>
+        <w:t xml:space="preserve">        </w:t>
+      </w:r>
+      <w:proofErr w:type="spellStart"/>
+      <w:proofErr w:type="gramStart"/>
+      <w:r>
+        <w:t>f.write</w:t>
+      </w:r>
+      <w:proofErr w:type="spellEnd"/>
+      <w:r>
+        <w:t>(</w:t>
+      </w:r>
+      <w:proofErr w:type="gramEnd"/>
+      <w:r>
+        <w:t>‘Testing again’)</w:t>
+      </w:r>
+    </w:p>
+    <w:p>
+      <w:pPr>
+        <w:contextualSpacing/>
+      </w:pPr>
+      <w:r>
+        <w:tab/>
+      </w:r>
+      <w:r>
+        <w:tab/>
+        <w:t xml:space="preserve">        </w:t>
+      </w:r>
+      <w:proofErr w:type="spellStart"/>
+      <w:proofErr w:type="gramStart"/>
+      <w:r>
+        <w:t>f.close</w:t>
+      </w:r>
+      <w:proofErr w:type="spellEnd"/>
+      <w:r>
+        <w:t>()</w:t>
+      </w:r>
+      <w:proofErr w:type="gramEnd"/>
+    </w:p>
+    <w:p>
+      <w:pPr>
+        <w:contextualSpacing/>
+      </w:pPr>
+      <w:r>
+        <w:lastRenderedPageBreak/>
+        <w:tab/>
+      </w:r>
+    </w:p>
+    <w:p>
+      <w:pPr>
+        <w:contextualSpacing/>
+      </w:pPr>
+      <w:r>
+        <w:tab/>
+        <w:t>Loops without indices</w:t>
+      </w:r>
+    </w:p>
+    <w:p>
+      <w:pPr>
+        <w:contextualSpacing/>
+      </w:pPr>
+      <w:r>
+        <w:tab/>
+      </w:r>
+      <w:r>
+        <w:tab/>
+        <w:t xml:space="preserve">For a list </w:t>
+      </w:r>
+      <w:proofErr w:type="spellStart"/>
+      <w:r>
+        <w:t>x_values</w:t>
+      </w:r>
+      <w:proofErr w:type="spellEnd"/>
+      <w:r>
+        <w:t xml:space="preserve"> = [1</w:t>
+      </w:r>
+      <w:proofErr w:type="gramStart"/>
+      <w:r>
+        <w:t>,2,3</w:t>
+      </w:r>
+      <w:proofErr w:type="gramEnd"/>
+      <w:r>
+        <w:t>]</w:t>
+      </w:r>
+    </w:p>
+    <w:p>
+      <w:pPr>
+        <w:contextualSpacing/>
+      </w:pPr>
+      <w:r>
+        <w:tab/>
+      </w:r>
+      <w:r>
+        <w:tab/>
+      </w:r>
+      <w:proofErr w:type="gramStart"/>
+      <w:r>
+        <w:t>for</w:t>
+      </w:r>
+      <w:proofErr w:type="gramEnd"/>
+      <w:r>
+        <w:t xml:space="preserve"> x in </w:t>
+      </w:r>
+      <w:proofErr w:type="spellStart"/>
+      <w:r>
+        <w:t>x_values</w:t>
+      </w:r>
+      <w:proofErr w:type="spellEnd"/>
+      <w:r>
+        <w:t xml:space="preserve">: print(x*) </w:t>
+      </w:r>
+    </w:p>
+    <w:p>
+      <w:pPr>
+        <w:contextualSpacing/>
+      </w:pPr>
+      <w:r>
+        <w:tab/>
+      </w:r>
+      <w:r>
+        <w:tab/>
+        <w:t xml:space="preserve">NOT: for I in </w:t>
+      </w:r>
+      <w:proofErr w:type="gramStart"/>
+      <w:r>
+        <w:t>range(</w:t>
+      </w:r>
+      <w:proofErr w:type="spellStart"/>
+      <w:proofErr w:type="gramEnd"/>
+      <w:r>
+        <w:t>len</w:t>
+      </w:r>
+      <w:proofErr w:type="spellEnd"/>
+      <w:r>
+        <w:t>(</w:t>
+      </w:r>
+      <w:proofErr w:type="spellStart"/>
+      <w:r>
+        <w:t>x_values</w:t>
+      </w:r>
+      <w:proofErr w:type="spellEnd"/>
+      <w:r>
+        <w:t>)):</w:t>
+      </w:r>
+    </w:p>
+    <w:p>
+      <w:pPr>
+        <w:contextualSpacing/>
+      </w:pPr>
+      <w:r>
+        <w:tab/>
+        <w:t>Lambda functions:  Define functions in one line</w:t>
+      </w:r>
+    </w:p>
+    <w:p>
+      <w:pPr>
+        <w:contextualSpacing/>
+      </w:pPr>
+      <w:r>
+        <w:tab/>
+      </w:r>
+      <w:r>
+        <w:tab/>
+      </w:r>
+      <w:proofErr w:type="spellStart"/>
+      <w:proofErr w:type="gramStart"/>
+      <w:r>
+        <w:t>def</w:t>
+      </w:r>
+      <w:proofErr w:type="spellEnd"/>
+      <w:proofErr w:type="gramEnd"/>
+      <w:r>
+        <w:t xml:space="preserve"> f(x):</w:t>
+      </w:r>
+    </w:p>
+    <w:p>
+      <w:pPr>
+        <w:contextualSpacing/>
+      </w:pPr>
+      <w:r>
+        <w:tab/>
+      </w:r>
+      <w:r>
+        <w:tab/>
+      </w:r>
+      <w:r>
+        <w:tab/>
+      </w:r>
+      <w:proofErr w:type="gramStart"/>
+      <w:r>
+        <w:t>return</w:t>
+      </w:r>
+      <w:proofErr w:type="gramEnd"/>
+      <w:r>
+        <w:t xml:space="preserve"> x**3</w:t>
+      </w:r>
+    </w:p>
+    <w:p>
+      <w:pPr>
+        <w:contextualSpacing/>
+      </w:pPr>
+      <w:r>
+        <w:tab/>
+      </w:r>
+      <w:r>
+        <w:tab/>
+        <w:t>OR</w:t>
+      </w:r>
+    </w:p>
+    <w:p>
+      <w:pPr>
+        <w:contextualSpacing/>
+      </w:pPr>
+      <w:r>
+        <w:tab/>
+      </w:r>
+      <w:r>
+        <w:tab/>
+        <w:t>f = lambda x: x**3</w:t>
+      </w:r>
+    </w:p>
+    <w:p>
+      <w:pPr>
+        <w:contextualSpacing/>
+      </w:pPr>
+      <w:r>
+        <w:tab/>
+        <w:t>Function keyword arguments</w:t>
+      </w:r>
+      <w:r>
+        <w:tab/>
+      </w:r>
+    </w:p>
+    <w:p>
+      <w:pPr>
+        <w:contextualSpacing/>
+      </w:pPr>
+      <w:r>
+        <w:tab/>
+      </w:r>
+      <w:r>
+        <w:tab/>
+      </w:r>
+      <w:proofErr w:type="spellStart"/>
+      <w:proofErr w:type="gramStart"/>
+      <w:r>
+        <w:t>def</w:t>
+      </w:r>
+      <w:proofErr w:type="spellEnd"/>
+      <w:proofErr w:type="gramEnd"/>
+      <w:r>
+        <w:t xml:space="preserve"> f(x</w:t>
+      </w:r>
+      <w:r>
+        <w:t>, coefficients=(1,1)) #function defaults to a, b = 1,1</w:t>
+      </w:r>
+    </w:p>
+    <w:p>
+      <w:pPr>
+        <w:contextualSpacing/>
+      </w:pPr>
+      <w:r>
+        <w:tab/>
+      </w:r>
+      <w:r>
+        <w:tab/>
+      </w:r>
+      <w:r>
+        <w:tab/>
+      </w:r>
+      <w:proofErr w:type="spellStart"/>
+      <w:proofErr w:type="gramStart"/>
+      <w:r>
+        <w:t>a,</w:t>
+      </w:r>
+      <w:proofErr w:type="gramEnd"/>
+      <w:r>
+        <w:t>b</w:t>
+      </w:r>
+      <w:proofErr w:type="spellEnd"/>
+      <w:r>
+        <w:t xml:space="preserve"> = coefficients</w:t>
+      </w:r>
+    </w:p>
+    <w:p>
+      <w:pPr>
+        <w:contextualSpacing/>
+      </w:pPr>
+      <w:r>
+        <w:tab/>
+      </w:r>
+      <w:r>
+        <w:tab/>
+      </w:r>
+      <w:r>
+        <w:tab/>
+      </w:r>
+      <w:proofErr w:type="gramStart"/>
+      <w:r>
+        <w:t>return</w:t>
+      </w:r>
+      <w:proofErr w:type="gramEnd"/>
+      <w:r>
+        <w:t xml:space="preserve"> a + b * x</w:t>
+      </w:r>
+    </w:p>
+    <w:p>
+      <w:pPr>
+        <w:contextualSpacing/>
+      </w:pPr>
+      <w:r>
+        <w:tab/>
+        <w:t xml:space="preserve">Arrays through </w:t>
+      </w:r>
+      <w:proofErr w:type="spellStart"/>
+      <w:r>
+        <w:t>numpy</w:t>
+      </w:r>
+      <w:proofErr w:type="spellEnd"/>
+      <w:r>
+        <w:t>:</w:t>
+      </w:r>
+    </w:p>
+    <w:p>
+      <w:pPr>
+        <w:contextualSpacing/>
+      </w:pPr>
+      <w:r>
+        <w:tab/>
+      </w:r>
+      <w:r>
+        <w:tab/>
+        <w:t xml:space="preserve">Careful modifying ‘copies’ of the array – also modifies the original; a = array, b = </w:t>
+      </w:r>
+      <w:r>
+        <w:tab/>
+      </w:r>
+      <w:r>
+        <w:tab/>
+        <w:t xml:space="preserve">a, </w:t>
+      </w:r>
+      <w:proofErr w:type="gramStart"/>
+      <w:r>
+        <w:t>b[</w:t>
+      </w:r>
+      <w:proofErr w:type="gramEnd"/>
+      <w:r>
+        <w:t>0]=0 also changes the first element of a to 0</w:t>
+      </w:r>
+    </w:p>
+    <w:p>
+      <w:pPr>
+        <w:contextualSpacing/>
+      </w:pPr>
+      <w:r>
+        <w:tab/>
+      </w:r>
+      <w:r>
+        <w:tab/>
+      </w:r>
+      <w:r>
+        <w:tab/>
+        <w:t xml:space="preserve">Avoid this with </w:t>
+      </w:r>
+      <w:proofErr w:type="spellStart"/>
+      <w:proofErr w:type="gramStart"/>
+      <w:r>
+        <w:t>np.copyto</w:t>
+      </w:r>
+      <w:proofErr w:type="spellEnd"/>
+      <w:r>
+        <w:t>(</w:t>
+      </w:r>
+      <w:proofErr w:type="spellStart"/>
+      <w:proofErr w:type="gramEnd"/>
+      <w:r>
+        <w:t>b,a</w:t>
+      </w:r>
+      <w:proofErr w:type="spellEnd"/>
+      <w:r>
+        <w:t>) [actually copies the array]</w:t>
+      </w:r>
+    </w:p>
+    <w:p>
+      <w:pPr>
+        <w:contextualSpacing/>
+      </w:pPr>
+      <w:r>
+        <w:tab/>
+        <w:t>%</w:t>
+      </w:r>
+      <w:proofErr w:type="spellStart"/>
+      <w:r>
+        <w:t>whos</w:t>
+      </w:r>
+      <w:proofErr w:type="spellEnd"/>
+      <w:r>
+        <w:t>:</w:t>
+      </w:r>
+    </w:p>
+    <w:p>
+      <w:pPr>
+        <w:contextualSpacing/>
+      </w:pPr>
+      <w:r>
+        <w:tab/>
+      </w:r>
+      <w:r>
+        <w:tab/>
+        <w:t>Lists all initialized variables thus far present in the namespace</w:t>
+      </w:r>
+    </w:p>
+    <w:p>
+      <w:pPr>
+        <w:contextualSpacing/>
+      </w:pPr>
+      <w:r>
+        <w:tab/>
+        <w:t>%precision 4:</w:t>
+      </w:r>
+    </w:p>
+    <w:p>
+      <w:pPr>
+        <w:contextualSpacing/>
+      </w:pPr>
+      <w:r>
+        <w:tab/>
+      </w:r>
+      <w:r>
+        <w:tab/>
+        <w:t>Sets printed precision for floats to 4 decimal places</w:t>
+      </w:r>
+    </w:p>
+    <w:p>
+      <w:pPr>
+        <w:contextualSpacing/>
+      </w:pPr>
+      <w:r>
+        <w:tab/>
+        <w:t>%debug:</w:t>
+      </w:r>
+    </w:p>
+    <w:p>
+      <w:pPr>
+        <w:contextualSpacing/>
+      </w:pPr>
+      <w:r>
+        <w:tab/>
+      </w:r>
+      <w:r>
+        <w:tab/>
+        <w:t>Opens the debugger</w:t>
+      </w:r>
+    </w:p>
+    <w:p>
+      <w:pPr>
+        <w:contextualSpacing/>
+      </w:pPr>
+    </w:p>
+    <w:p>
+      <w:pPr>
+        <w:contextualSpacing/>
+        <w:rPr>
+          <w:b/>
+          <w:sz w:val="28"/>
+          <w:szCs w:val="28"/>
+        </w:rPr>
+      </w:pPr>
+      <w:r>
+        <w:rPr>
+          <w:b/>
+          <w:sz w:val="28"/>
+          <w:szCs w:val="28"/>
+        </w:rPr>
+        <w:t>Pandas</w:t>
+      </w:r>
+      <w:r>
+        <w:rPr>
+          <w:b/>
+          <w:sz w:val="28"/>
+          <w:szCs w:val="28"/>
+        </w:rPr>
+        <w:t>:</w:t>
+      </w:r>
+    </w:p>
+    <w:p>
+      <w:pPr>
+        <w:contextualSpacing/>
+      </w:pPr>
+      <w:r>
+        <w:rPr>
+          <w:b/>
+          <w:sz w:val="28"/>
+          <w:szCs w:val="28"/>
+        </w:rPr>
+        <w:tab/>
+      </w:r>
+      <w:r>
+        <w:t>Series: A column of data (ex: s=</w:t>
+      </w:r>
+      <w:proofErr w:type="spellStart"/>
+      <w:proofErr w:type="gramStart"/>
+      <w:r>
+        <w:t>pd.Series</w:t>
+      </w:r>
+      <w:proofErr w:type="spellEnd"/>
+      <w:r>
+        <w:t>(</w:t>
+      </w:r>
+      <w:proofErr w:type="spellStart"/>
+      <w:proofErr w:type="gramEnd"/>
+      <w:r>
+        <w:t>np.random.randn</w:t>
+      </w:r>
+      <w:proofErr w:type="spellEnd"/>
+      <w:r>
+        <w:t>(4), name = ‘returns’)</w:t>
+      </w:r>
+    </w:p>
+    <w:p>
+      <w:pPr>
+        <w:contextualSpacing/>
+      </w:pPr>
+      <w:r>
+        <w:tab/>
+      </w:r>
+      <w:r>
+        <w:tab/>
+        <w:t xml:space="preserve">Built on top of </w:t>
+      </w:r>
+      <w:proofErr w:type="spellStart"/>
+      <w:r>
+        <w:t>NumPy</w:t>
+      </w:r>
+      <w:proofErr w:type="spellEnd"/>
+      <w:r>
+        <w:t xml:space="preserve"> arrays, have similar operations</w:t>
+      </w:r>
+    </w:p>
+    <w:p>
+      <w:pPr>
+        <w:contextualSpacing/>
+      </w:pPr>
+      <w:r>
+        <w:tab/>
+      </w:r>
+      <w:r>
+        <w:tab/>
+        <w:t xml:space="preserve">Further options: </w:t>
+      </w:r>
+      <w:proofErr w:type="spellStart"/>
+      <w:proofErr w:type="gramStart"/>
+      <w:r>
+        <w:t>s.describe</w:t>
+      </w:r>
+      <w:proofErr w:type="spellEnd"/>
+      <w:r>
+        <w:t>(</w:t>
+      </w:r>
+      <w:proofErr w:type="gramEnd"/>
+      <w:r>
+        <w:t xml:space="preserve">), </w:t>
+      </w:r>
+      <w:proofErr w:type="spellStart"/>
+      <w:r>
+        <w:t>s.index</w:t>
+      </w:r>
+      <w:proofErr w:type="spellEnd"/>
+      <w:r>
+        <w:t xml:space="preserve"> = [‘a’, ‘b’, ‘c’, d’]</w:t>
+      </w:r>
+    </w:p>
+    <w:p>
+      <w:pPr>
+        <w:contextualSpacing/>
+      </w:pPr>
+      <w:r>
+        <w:tab/>
+      </w:r>
+      <w:proofErr w:type="spellStart"/>
+      <w:r>
+        <w:t>pd.read_csv</w:t>
+      </w:r>
+      <w:proofErr w:type="spellEnd"/>
+      <w:r>
+        <w:t xml:space="preserve">: Reads a comma separated variable document, </w:t>
+      </w:r>
+      <w:r>
+        <w:t>creating a dataframe</w:t>
       </w:r>
       <w:bookmarkStart w:id="0" w:name="_GoBack"/>
       <w:bookmarkEnd w:id="0"/>
-      <w:r>
-        <w:t xml:space="preserve"> only works for </w:t>
-      </w:r>
-      <w:proofErr w:type="spellStart"/>
-      <w:r>
-        <w:t>unix</w:t>
-      </w:r>
-      <w:proofErr w:type="spellEnd"/>
-      <w:r>
-        <w:t>)</w:t>
-      </w:r>
-    </w:p>
-    <w:p>
-      <w:pPr>
-        <w:contextualSpacing/>
-      </w:pPr>
-      <w:r>
-        <w:tab/>
-      </w:r>
-      <w:proofErr w:type="gramStart"/>
-      <w:r>
-        <w:t>run</w:t>
-      </w:r>
-      <w:proofErr w:type="gramEnd"/>
-      <w:r>
-        <w:t xml:space="preserve"> (ex: run test.py)</w:t>
-      </w:r>
-    </w:p>
-    <w:p>
-      <w:pPr>
-        <w:contextualSpacing/>
-      </w:pPr>
-      <w:r>
-        <w:tab/>
-      </w:r>
-      <w:r>
-        <w:tab/>
-        <w:t>Looks in present directory, attempts to run test.py</w:t>
-      </w:r>
-    </w:p>
-    <w:p>
-      <w:pPr>
-        <w:contextualSpacing/>
-      </w:pPr>
-      <w:r>
-        <w:tab/>
-      </w:r>
-      <w:proofErr w:type="gramStart"/>
-      <w:r>
-        <w:t>cat</w:t>
-      </w:r>
-      <w:proofErr w:type="gramEnd"/>
-      <w:r>
-        <w:t xml:space="preserve"> (ex: cat test.py)</w:t>
-      </w:r>
-    </w:p>
-    <w:p>
-      <w:pPr>
-        <w:contextualSpacing/>
-      </w:pPr>
-      <w:r>
-        <w:tab/>
-      </w:r>
-      <w:r>
-        <w:tab/>
-        <w:t>Looks in present directory, prints contents of test.py</w:t>
-      </w:r>
-    </w:p>
-    <w:p>
-      <w:pPr>
-        <w:contextualSpacing/>
-      </w:pPr>
-      <w:r>
-        <w:tab/>
-        <w:t>%load (ex: %load test.py)</w:t>
-      </w:r>
-    </w:p>
-    <w:p>
-      <w:pPr>
-        <w:contextualSpacing/>
-      </w:pPr>
-      <w:r>
-        <w:tab/>
-      </w:r>
-      <w:r>
-        <w:tab/>
-        <w:t>Loads test.py into current window for easy access</w:t>
-      </w:r>
-    </w:p>
-    <w:p>
-      <w:pPr>
-        <w:contextualSpacing/>
-      </w:pPr>
-    </w:p>
-    <w:p>
-      <w:pPr>
-        <w:contextualSpacing/>
-      </w:pPr>
-    </w:p>
-    <w:p>
-      <w:pPr>
-        <w:contextualSpacing/>
-        <w:rPr>
-          <w:b/>
+    </w:p>
+    <w:p>
+      <w:pPr>
+        <w:contextualSpacing/>
+      </w:pPr>
+    </w:p>
+    <w:p>
+      <w:pPr>
+        <w:contextualSpacing/>
+        <w:rPr>
+          <w:sz w:val="32"/>
+          <w:szCs w:val="32"/>
+        </w:rPr>
+      </w:pPr>
+      <w:r>
+        <w:rPr>
+          <w:b/>
+          <w:sz w:val="32"/>
+          <w:szCs w:val="32"/>
+        </w:rPr>
+        <w:t>GitHub:</w:t>
+      </w:r>
+      <w:r>
+        <w:rPr>
+          <w:sz w:val="32"/>
+          <w:szCs w:val="32"/>
+        </w:rPr>
+        <w:t xml:space="preserve"> </w:t>
+      </w:r>
+      <w:proofErr w:type="spellStart"/>
+      <w:r>
+        <w:rPr>
+          <w:sz w:val="32"/>
+          <w:szCs w:val="32"/>
+        </w:rPr>
+        <w:t>Acc</w:t>
+      </w:r>
+      <w:proofErr w:type="spellEnd"/>
+      <w:r>
+        <w:rPr>
+          <w:sz w:val="32"/>
+          <w:szCs w:val="32"/>
+        </w:rPr>
+        <w:t xml:space="preserve">: </w:t>
+      </w:r>
+      <w:proofErr w:type="spellStart"/>
+      <w:r>
+        <w:rPr>
+          <w:sz w:val="32"/>
+          <w:szCs w:val="32"/>
+        </w:rPr>
+        <w:t>BrendanAHaas</w:t>
+      </w:r>
+      <w:proofErr w:type="spellEnd"/>
+    </w:p>
+    <w:p>
+      <w:pPr>
+        <w:contextualSpacing/>
+      </w:pPr>
+      <w:r>
+        <w:rPr>
+          <w:sz w:val="32"/>
+          <w:szCs w:val="32"/>
+        </w:rPr>
+        <w:tab/>
+      </w:r>
+      <w:proofErr w:type="spellStart"/>
+      <w:proofErr w:type="gramStart"/>
+      <w:r>
+        <w:t>git</w:t>
+      </w:r>
+      <w:proofErr w:type="spellEnd"/>
+      <w:proofErr w:type="gramEnd"/>
+      <w:r>
+        <w:t xml:space="preserve"> </w:t>
+      </w:r>
+      <w:proofErr w:type="spellStart"/>
+      <w:r>
+        <w:t>init</w:t>
+      </w:r>
+      <w:proofErr w:type="spellEnd"/>
+      <w:r>
+        <w:t xml:space="preserve">: Initialize your </w:t>
+      </w:r>
+      <w:proofErr w:type="spellStart"/>
+      <w:r>
+        <w:t>git</w:t>
+      </w:r>
+      <w:proofErr w:type="spellEnd"/>
+      <w:r>
+        <w:t xml:space="preserve"> repository for the folder you’re in</w:t>
+      </w:r>
+    </w:p>
+    <w:p>
+      <w:pPr>
+        <w:contextualSpacing/>
+      </w:pPr>
+      <w:r>
+        <w:tab/>
+      </w:r>
+      <w:proofErr w:type="spellStart"/>
+      <w:proofErr w:type="gramStart"/>
+      <w:r>
+        <w:t>git</w:t>
+      </w:r>
+      <w:proofErr w:type="spellEnd"/>
+      <w:proofErr w:type="gramEnd"/>
+      <w:r>
+        <w:t xml:space="preserve"> add . : Add all files in current folder to the </w:t>
+      </w:r>
+      <w:proofErr w:type="spellStart"/>
+      <w:r>
+        <w:t>git</w:t>
+      </w:r>
+      <w:proofErr w:type="spellEnd"/>
+      <w:r>
+        <w:t xml:space="preserve"> repository staging area</w:t>
+      </w:r>
+    </w:p>
+    <w:p>
+      <w:pPr>
+        <w:contextualSpacing/>
+      </w:pPr>
+      <w:r>
+        <w:tab/>
+      </w:r>
+      <w:proofErr w:type="spellStart"/>
+      <w:proofErr w:type="gramStart"/>
+      <w:r>
+        <w:t>git</w:t>
+      </w:r>
+      <w:proofErr w:type="spellEnd"/>
+      <w:proofErr w:type="gramEnd"/>
+      <w:r>
+        <w:t xml:space="preserve"> </w:t>
+      </w:r>
+      <w:proofErr w:type="spellStart"/>
+      <w:r>
+        <w:t>rm</w:t>
+      </w:r>
+      <w:proofErr w:type="spellEnd"/>
+      <w:r>
+        <w:t xml:space="preserve"> --cached index.html: Remove index.html file from staging area</w:t>
+      </w:r>
+    </w:p>
+    <w:p>
+      <w:pPr>
+        <w:contextualSpacing/>
+      </w:pPr>
+      <w:r>
+        <w:tab/>
+      </w:r>
+      <w:proofErr w:type="spellStart"/>
+      <w:proofErr w:type="gramStart"/>
+      <w:r>
+        <w:t>git</w:t>
+      </w:r>
+      <w:proofErr w:type="spellEnd"/>
+      <w:proofErr w:type="gramEnd"/>
+      <w:r>
+        <w:t xml:space="preserve"> status: Return current </w:t>
+      </w:r>
+      <w:proofErr w:type="spellStart"/>
+      <w:r>
+        <w:t>git</w:t>
+      </w:r>
+      <w:proofErr w:type="spellEnd"/>
+      <w:r>
+        <w:t xml:space="preserve"> status</w:t>
+      </w:r>
+    </w:p>
+    <w:p>
+      <w:pPr>
+        <w:contextualSpacing/>
+      </w:pPr>
+      <w:r>
+        <w:tab/>
+      </w:r>
+      <w:proofErr w:type="spellStart"/>
+      <w:proofErr w:type="gramStart"/>
+      <w:r>
+        <w:t>git</w:t>
+      </w:r>
+      <w:proofErr w:type="spellEnd"/>
+      <w:proofErr w:type="gramEnd"/>
+      <w:r>
+        <w:t xml:space="preserve"> commit: Opens vim editor for </w:t>
+      </w:r>
+      <w:proofErr w:type="spellStart"/>
+      <w:r>
+        <w:t>commiting</w:t>
+      </w:r>
+      <w:proofErr w:type="spellEnd"/>
+    </w:p>
+    <w:p>
+      <w:pPr>
+        <w:contextualSpacing/>
+      </w:pPr>
+      <w:r>
+        <w:tab/>
+      </w:r>
+      <w:r>
+        <w:tab/>
+      </w:r>
+      <w:proofErr w:type="gramStart"/>
+      <w:r>
+        <w:t>type</w:t>
+      </w:r>
+      <w:proofErr w:type="gramEnd"/>
+      <w:r>
+        <w:t xml:space="preserve"> </w:t>
+      </w:r>
+      <w:proofErr w:type="spellStart"/>
+      <w:r>
+        <w:t>i</w:t>
+      </w:r>
+      <w:proofErr w:type="spellEnd"/>
+      <w:r>
+        <w:t xml:space="preserve"> to start typing in vim; remove a # to create a comment (necessary)</w:t>
+      </w:r>
+    </w:p>
+    <w:p>
+      <w:pPr>
+        <w:contextualSpacing/>
+      </w:pPr>
+      <w:r>
+        <w:tab/>
+      </w:r>
+      <w:r>
+        <w:tab/>
+      </w:r>
+      <w:proofErr w:type="gramStart"/>
+      <w:r>
+        <w:t>then</w:t>
+      </w:r>
+      <w:proofErr w:type="gramEnd"/>
+      <w:r>
+        <w:t xml:space="preserve"> hit esc (gets us out of insert mode), then type :</w:t>
+      </w:r>
+      <w:proofErr w:type="spellStart"/>
+      <w:r>
+        <w:t>wq</w:t>
+      </w:r>
+      <w:proofErr w:type="spellEnd"/>
+      <w:r>
+        <w:t xml:space="preserve"> then hit enter</w:t>
+      </w:r>
+    </w:p>
+    <w:p>
+      <w:pPr>
+        <w:contextualSpacing/>
+      </w:pPr>
+      <w:r>
+        <w:rPr>
+          <w:b/>
+          <w:sz w:val="32"/>
+          <w:szCs w:val="32"/>
+        </w:rPr>
+        <w:tab/>
+      </w:r>
+      <w:r>
+        <w:rPr>
+          <w:b/>
+          <w:sz w:val="32"/>
+          <w:szCs w:val="32"/>
+        </w:rPr>
+        <w:tab/>
+      </w:r>
+      <w:r>
+        <w:t>Code should now be ready for committing to online repository</w:t>
+      </w:r>
+      <w:r>
+        <w:t xml:space="preserve"> </w:t>
+      </w:r>
+    </w:p>
+    <w:p>
+      <w:pPr>
+        <w:contextualSpacing/>
+      </w:pPr>
+      <w:r>
+        <w:tab/>
+      </w:r>
+      <w:proofErr w:type="spellStart"/>
+      <w:proofErr w:type="gramStart"/>
+      <w:r>
+        <w:t>g</w:t>
+      </w:r>
+      <w:r>
+        <w:t>it</w:t>
+      </w:r>
+      <w:proofErr w:type="spellEnd"/>
+      <w:proofErr w:type="gramEnd"/>
+      <w:r>
+        <w:t xml:space="preserve"> remote add origin https://github.com/BrendanAHaas/QuantEconProblems.git</w:t>
+      </w:r>
+    </w:p>
+    <w:p>
+      <w:pPr>
+        <w:contextualSpacing/>
+        <w:rPr>
+          <w:b/>
+        </w:rPr>
+      </w:pPr>
+      <w:r>
+        <w:rPr>
+          <w:b/>
+        </w:rPr>
+        <w:tab/>
+      </w:r>
+      <w:proofErr w:type="spellStart"/>
+      <w:proofErr w:type="gramStart"/>
+      <w:r>
+        <w:t>git</w:t>
+      </w:r>
+      <w:proofErr w:type="spellEnd"/>
+      <w:proofErr w:type="gramEnd"/>
+      <w:r>
+        <w:t xml:space="preserve"> push –u origin master</w:t>
+      </w:r>
+      <w:r>
+        <w:rPr>
+          <w:b/>
+        </w:rPr>
+        <w:tab/>
+      </w:r>
+    </w:p>
+    <w:p>
+      <w:pPr>
+        <w:contextualSpacing/>
+        <w:rPr>
+          <w:b/>
+        </w:rPr>
+      </w:pPr>
+    </w:p>
+    <w:p>
+      <w:pPr>
+        <w:contextualSpacing/>
+      </w:pPr>
+      <w:r>
+        <w:rPr>
+          <w:b/>
+        </w:rPr>
+        <w:tab/>
+      </w:r>
+      <w:proofErr w:type="spellStart"/>
+      <w:proofErr w:type="gramStart"/>
+      <w:r>
+        <w:t>ren</w:t>
+      </w:r>
+      <w:proofErr w:type="spellEnd"/>
+      <w:proofErr w:type="gramEnd"/>
+      <w:r>
+        <w:t xml:space="preserve"> gitignore.txt .</w:t>
+      </w:r>
+      <w:proofErr w:type="spellStart"/>
+      <w:r>
+        <w:t>gitignore</w:t>
+      </w:r>
+      <w:proofErr w:type="spellEnd"/>
+      <w:r>
+        <w:t xml:space="preserve"> (renames </w:t>
+      </w:r>
+      <w:proofErr w:type="spellStart"/>
+      <w:r>
+        <w:t>gitignore</w:t>
+      </w:r>
+      <w:proofErr w:type="spellEnd"/>
+      <w:r>
+        <w:t xml:space="preserve"> to remove .txt so that it works on windows)</w:t>
+      </w:r>
+    </w:p>
+    <w:p>
+      <w:pPr>
+        <w:contextualSpacing/>
+      </w:pPr>
+    </w:p>
+    <w:p>
+      <w:pPr>
+        <w:contextualSpacing/>
+        <w:rPr>
+          <w:b/>
+        </w:rPr>
+      </w:pPr>
+      <w:r>
+        <w:rPr>
+          <w:b/>
+        </w:rPr>
+        <w:t>Definitions</w:t>
+      </w:r>
+    </w:p>
+    <w:p>
+      <w:pPr>
+        <w:contextualSpacing/>
+      </w:pPr>
+      <w:r>
+        <w:rPr>
+          <w:b/>
+        </w:rPr>
+        <w:lastRenderedPageBreak/>
+        <w:tab/>
+      </w:r>
+      <w:r>
+        <w:t xml:space="preserve">Namespace: A symbol table that maps names to objects in memory.  Python uses multiple namespaces; each imported module has its own namespace (import math gives the variable </w:t>
+      </w:r>
+      <w:proofErr w:type="spellStart"/>
+      <w:r>
+        <w:t>math.pi</w:t>
+      </w:r>
+      <w:proofErr w:type="spellEnd"/>
+      <w:r>
+        <w:t xml:space="preserve"> = 3.141….)</w:t>
+      </w:r>
+    </w:p>
+    <w:p>
+      <w:pPr>
+        <w:contextualSpacing/>
+      </w:pPr>
+      <w:r>
+        <w:tab/>
+      </w:r>
+      <w:proofErr w:type="spellStart"/>
+      <w:r>
+        <w:t>Dataframe</w:t>
+      </w:r>
+      <w:proofErr w:type="spellEnd"/>
+      <w:r>
+        <w:t>: An object for storing related columns of data</w:t>
+      </w:r>
+    </w:p>
+    <w:p>
+      <w:pPr>
+        <w:contextualSpacing/>
+        <w:rPr>
           <w:sz w:val="28"/>
           <w:szCs w:val="28"/>
         </w:rPr>
       </w:pPr>
       <w:r>
-        <w:rPr>
-          <w:b/>
-          <w:sz w:val="28"/>
-          <w:szCs w:val="28"/>
-        </w:rPr>
-        <w:t>Python</w:t>
-      </w:r>
-    </w:p>
-    <w:p>
-      <w:pPr>
-        <w:contextualSpacing/>
-      </w:pPr>
-      <w:r>
-        <w:rPr>
-          <w:b/>
-          <w:sz w:val="28"/>
-          <w:szCs w:val="28"/>
-        </w:rPr>
-        <w:tab/>
-      </w:r>
-      <w:r>
-        <w:t>Bools = True, False (not TRUE, FALSE), True = 1, False = 0</w:t>
-      </w:r>
-    </w:p>
-    <w:p>
-      <w:pPr>
-        <w:contextualSpacing/>
-      </w:pPr>
-      <w:r>
-        <w:tab/>
-        <w:t>Lists: a = [2</w:t>
-      </w:r>
-      <w:proofErr w:type="gramStart"/>
-      <w:r>
-        <w:t>,4,6,8</w:t>
-      </w:r>
-      <w:proofErr w:type="gramEnd"/>
-      <w:r>
-        <w:t>], a[1:] returns [4,6,8] (inclusive)</w:t>
-      </w:r>
-    </w:p>
-    <w:p>
-      <w:pPr>
-        <w:contextualSpacing/>
-      </w:pPr>
-      <w:r>
-        <w:t xml:space="preserve">                                           </w:t>
-      </w:r>
-      <w:proofErr w:type="gramStart"/>
-      <w:r>
-        <w:t>a[</w:t>
-      </w:r>
-      <w:proofErr w:type="gramEnd"/>
-      <w:r>
-        <w:t>1:3] returns [4,6] (not inclusive)</w:t>
-      </w:r>
-    </w:p>
-    <w:p>
-      <w:pPr>
-        <w:contextualSpacing/>
-      </w:pPr>
-      <w:r>
-        <w:tab/>
-      </w:r>
-      <w:r>
-        <w:tab/>
-      </w:r>
-      <w:r>
-        <w:tab/>
-        <w:t xml:space="preserve">       </w:t>
-      </w:r>
-      <w:proofErr w:type="gramStart"/>
-      <w:r>
-        <w:t>a[</w:t>
-      </w:r>
-      <w:proofErr w:type="gramEnd"/>
-      <w:r>
-        <w:t>-2:] returns [6,8] (last 2 elements of list)</w:t>
-      </w:r>
-    </w:p>
-    <w:p>
-      <w:pPr>
-        <w:contextualSpacing/>
-      </w:pPr>
-      <w:r>
-        <w:tab/>
-        <w:t xml:space="preserve">Open a file: f = </w:t>
-      </w:r>
-      <w:proofErr w:type="gramStart"/>
-      <w:r>
-        <w:t>open(</w:t>
-      </w:r>
-      <w:proofErr w:type="gramEnd"/>
-      <w:r>
-        <w:t>‘newfile.txt, ‘w’)  (w signifies opening for writing)</w:t>
-      </w:r>
-    </w:p>
-    <w:p>
-      <w:pPr>
-        <w:contextualSpacing/>
-      </w:pPr>
-      <w:r>
-        <w:tab/>
-      </w:r>
-      <w:r>
-        <w:tab/>
-        <w:t xml:space="preserve">        </w:t>
-      </w:r>
-      <w:proofErr w:type="spellStart"/>
-      <w:proofErr w:type="gramStart"/>
-      <w:r>
-        <w:t>f.write</w:t>
-      </w:r>
-      <w:proofErr w:type="spellEnd"/>
-      <w:r>
-        <w:t>(</w:t>
-      </w:r>
-      <w:proofErr w:type="gramEnd"/>
-      <w:r>
-        <w:t>‘Testing\n’)</w:t>
-      </w:r>
-    </w:p>
-    <w:p>
-      <w:pPr>
-        <w:contextualSpacing/>
-      </w:pPr>
-      <w:r>
-        <w:tab/>
-      </w:r>
-      <w:r>
-        <w:tab/>
-        <w:t xml:space="preserve">        </w:t>
-      </w:r>
-      <w:proofErr w:type="spellStart"/>
-      <w:proofErr w:type="gramStart"/>
-      <w:r>
-        <w:t>f.write</w:t>
-      </w:r>
-      <w:proofErr w:type="spellEnd"/>
-      <w:r>
-        <w:t>(</w:t>
-      </w:r>
-      <w:proofErr w:type="gramEnd"/>
-      <w:r>
-        <w:t>‘Testing again’)</w:t>
-      </w:r>
-    </w:p>
-    <w:p>
-      <w:pPr>
-        <w:contextualSpacing/>
-      </w:pPr>
-      <w:r>
-        <w:tab/>
-      </w:r>
-      <w:r>
-        <w:tab/>
-        <w:t xml:space="preserve">        </w:t>
-      </w:r>
-      <w:proofErr w:type="spellStart"/>
-      <w:proofErr w:type="gramStart"/>
-      <w:r>
-        <w:t>f.close</w:t>
-      </w:r>
-      <w:proofErr w:type="spellEnd"/>
-      <w:r>
-        <w:t>()</w:t>
-      </w:r>
-      <w:proofErr w:type="gramEnd"/>
-    </w:p>
-    <w:p>
-      <w:pPr>
-        <w:contextualSpacing/>
-      </w:pPr>
-      <w:r>
-        <w:lastRenderedPageBreak/>
-        <w:tab/>
-      </w:r>
-    </w:p>
-    <w:p>
-      <w:pPr>
-        <w:contextualSpacing/>
-      </w:pPr>
-      <w:r>
-        <w:tab/>
-        <w:t>Loops without indices</w:t>
-      </w:r>
-    </w:p>
-    <w:p>
-      <w:pPr>
-        <w:contextualSpacing/>
-      </w:pPr>
-      <w:r>
-        <w:tab/>
-      </w:r>
-      <w:r>
-        <w:tab/>
-        <w:t xml:space="preserve">For a list </w:t>
-      </w:r>
-      <w:proofErr w:type="spellStart"/>
-      <w:r>
-        <w:t>x_values</w:t>
-      </w:r>
-      <w:proofErr w:type="spellEnd"/>
-      <w:r>
-        <w:t xml:space="preserve"> = [1</w:t>
-      </w:r>
-      <w:proofErr w:type="gramStart"/>
-      <w:r>
-        <w:t>,2,3</w:t>
-      </w:r>
-      <w:proofErr w:type="gramEnd"/>
-      <w:r>
-        <w:t>]</w:t>
-      </w:r>
-    </w:p>
-    <w:p>
-      <w:pPr>
-        <w:contextualSpacing/>
-      </w:pPr>
-      <w:r>
-        <w:tab/>
-      </w:r>
-      <w:r>
-        <w:tab/>
-      </w:r>
-      <w:proofErr w:type="gramStart"/>
-      <w:r>
-        <w:t>for</w:t>
-      </w:r>
-      <w:proofErr w:type="gramEnd"/>
-      <w:r>
-        <w:t xml:space="preserve"> x in </w:t>
-      </w:r>
-      <w:proofErr w:type="spellStart"/>
-      <w:r>
-        <w:t>x_values</w:t>
-      </w:r>
-      <w:proofErr w:type="spellEnd"/>
-      <w:r>
-        <w:t xml:space="preserve">: print(x*) </w:t>
-      </w:r>
-    </w:p>
-    <w:p>
-      <w:pPr>
-        <w:contextualSpacing/>
-      </w:pPr>
-      <w:r>
-        <w:tab/>
-      </w:r>
-      <w:r>
-        <w:tab/>
-        <w:t xml:space="preserve">NOT: for I in </w:t>
-      </w:r>
-      <w:proofErr w:type="gramStart"/>
-      <w:r>
-        <w:t>range(</w:t>
-      </w:r>
-      <w:proofErr w:type="spellStart"/>
-      <w:proofErr w:type="gramEnd"/>
-      <w:r>
-        <w:t>len</w:t>
-      </w:r>
-      <w:proofErr w:type="spellEnd"/>
-      <w:r>
-        <w:t>(</w:t>
-      </w:r>
-      <w:proofErr w:type="spellStart"/>
-      <w:r>
-        <w:t>x_values</w:t>
-      </w:r>
-      <w:proofErr w:type="spellEnd"/>
-      <w:r>
-        <w:t>)):</w:t>
-      </w:r>
-    </w:p>
-    <w:p>
-      <w:pPr>
-        <w:contextualSpacing/>
-      </w:pPr>
-      <w:r>
-        <w:tab/>
-        <w:t>Lambda functions:  Define functions in one line</w:t>
-      </w:r>
-    </w:p>
-    <w:p>
-      <w:pPr>
-        <w:contextualSpacing/>
-      </w:pPr>
-      <w:r>
-        <w:tab/>
-      </w:r>
-      <w:r>
-        <w:tab/>
-      </w:r>
-      <w:proofErr w:type="spellStart"/>
-      <w:proofErr w:type="gramStart"/>
-      <w:r>
-        <w:t>def</w:t>
-      </w:r>
-      <w:proofErr w:type="spellEnd"/>
-      <w:proofErr w:type="gramEnd"/>
-      <w:r>
-        <w:t xml:space="preserve"> f(x):</w:t>
-      </w:r>
-    </w:p>
-    <w:p>
-      <w:pPr>
-        <w:contextualSpacing/>
-      </w:pPr>
-      <w:r>
-        <w:tab/>
-      </w:r>
-      <w:r>
-        <w:tab/>
-      </w:r>
-      <w:r>
-        <w:tab/>
-      </w:r>
-      <w:proofErr w:type="gramStart"/>
-      <w:r>
-        <w:t>return</w:t>
-      </w:r>
-      <w:proofErr w:type="gramEnd"/>
-      <w:r>
-        <w:t xml:space="preserve"> x**3</w:t>
-      </w:r>
-    </w:p>
-    <w:p>
-      <w:pPr>
-        <w:contextualSpacing/>
-      </w:pPr>
-      <w:r>
-        <w:tab/>
-      </w:r>
-      <w:r>
-        <w:tab/>
-        <w:t>OR</w:t>
-      </w:r>
-    </w:p>
-    <w:p>
-      <w:pPr>
-        <w:contextualSpacing/>
-      </w:pPr>
-      <w:r>
-        <w:tab/>
-      </w:r>
-      <w:r>
-        <w:tab/>
-        <w:t>f = lambda x: x**3</w:t>
-      </w:r>
-    </w:p>
-    <w:p>
-      <w:pPr>
-        <w:contextualSpacing/>
-      </w:pPr>
-      <w:r>
-        <w:tab/>
-        <w:t>Function keyword arguments</w:t>
-      </w:r>
-      <w:r>
-        <w:tab/>
-      </w:r>
-    </w:p>
-    <w:p>
-      <w:pPr>
-        <w:contextualSpacing/>
-      </w:pPr>
-      <w:r>
-        <w:tab/>
-      </w:r>
-      <w:r>
-        <w:tab/>
-      </w:r>
-      <w:proofErr w:type="spellStart"/>
-      <w:proofErr w:type="gramStart"/>
-      <w:r>
-        <w:t>def</w:t>
-      </w:r>
-      <w:proofErr w:type="spellEnd"/>
-      <w:proofErr w:type="gramEnd"/>
-      <w:r>
-        <w:t xml:space="preserve"> f(x</w:t>
-      </w:r>
-      <w:r>
-        <w:t>, coefficients=(1,1)) #function defaults to a, b = 1,1</w:t>
-      </w:r>
-    </w:p>
-    <w:p>
-      <w:pPr>
-        <w:contextualSpacing/>
-      </w:pPr>
-      <w:r>
-        <w:tab/>
-      </w:r>
-      <w:r>
-        <w:tab/>
-      </w:r>
-      <w:r>
-        <w:tab/>
-      </w:r>
-      <w:proofErr w:type="spellStart"/>
-      <w:proofErr w:type="gramStart"/>
-      <w:r>
-        <w:t>a,</w:t>
-      </w:r>
-      <w:proofErr w:type="gramEnd"/>
-      <w:r>
-        <w:t>b</w:t>
-      </w:r>
-      <w:proofErr w:type="spellEnd"/>
-      <w:r>
-        <w:t xml:space="preserve"> = coefficients</w:t>
-      </w:r>
-    </w:p>
-    <w:p>
-      <w:pPr>
-        <w:contextualSpacing/>
-      </w:pPr>
-      <w:r>
-        <w:tab/>
-      </w:r>
-      <w:r>
-        <w:tab/>
-      </w:r>
-      <w:r>
-        <w:tab/>
-      </w:r>
-      <w:proofErr w:type="gramStart"/>
-      <w:r>
-        <w:t>return</w:t>
-      </w:r>
-      <w:proofErr w:type="gramEnd"/>
-      <w:r>
-        <w:t xml:space="preserve"> a + b * x</w:t>
-      </w:r>
-    </w:p>
-    <w:p>
-      <w:pPr>
-        <w:contextualSpacing/>
-      </w:pPr>
-      <w:r>
-        <w:tab/>
-        <w:t xml:space="preserve">Arrays through </w:t>
-      </w:r>
-      <w:proofErr w:type="spellStart"/>
-      <w:r>
-        <w:t>numpy</w:t>
-      </w:r>
-      <w:proofErr w:type="spellEnd"/>
-      <w:r>
-        <w:t>:</w:t>
-      </w:r>
-    </w:p>
-    <w:p>
-      <w:pPr>
-        <w:contextualSpacing/>
-      </w:pPr>
-      <w:r>
-        <w:tab/>
-      </w:r>
-      <w:r>
-        <w:tab/>
-        <w:t xml:space="preserve">Careful modifying ‘copies’ of the array – also modifies the original; a = array, b = </w:t>
-      </w:r>
-      <w:r>
-        <w:tab/>
-      </w:r>
-      <w:r>
-        <w:tab/>
-        <w:t xml:space="preserve">a, </w:t>
-      </w:r>
-      <w:proofErr w:type="gramStart"/>
-      <w:r>
-        <w:t>b[</w:t>
-      </w:r>
-      <w:proofErr w:type="gramEnd"/>
-      <w:r>
-        <w:t>0]=0 also changes the first element of a to 0</w:t>
-      </w:r>
-    </w:p>
-    <w:p>
-      <w:pPr>
-        <w:contextualSpacing/>
-      </w:pPr>
-      <w:r>
-        <w:tab/>
-      </w:r>
-      <w:r>
-        <w:tab/>
-      </w:r>
-      <w:r>
-        <w:tab/>
-        <w:t xml:space="preserve">Avoid this with </w:t>
-      </w:r>
-      <w:proofErr w:type="spellStart"/>
-      <w:proofErr w:type="gramStart"/>
-      <w:r>
-        <w:t>np.copyto</w:t>
-      </w:r>
-      <w:proofErr w:type="spellEnd"/>
-      <w:r>
-        <w:t>(</w:t>
-      </w:r>
-      <w:proofErr w:type="spellStart"/>
-      <w:proofErr w:type="gramEnd"/>
-      <w:r>
-        <w:t>b,a</w:t>
-      </w:r>
-      <w:proofErr w:type="spellEnd"/>
-      <w:r>
-        <w:t>) [actually copies the array]</w:t>
-      </w:r>
-    </w:p>
-    <w:p>
-      <w:pPr>
-        <w:contextualSpacing/>
-      </w:pPr>
-      <w:r>
-        <w:tab/>
-        <w:t>%</w:t>
-      </w:r>
-      <w:proofErr w:type="spellStart"/>
-      <w:r>
-        <w:t>whos</w:t>
-      </w:r>
-      <w:proofErr w:type="spellEnd"/>
-      <w:r>
-        <w:t>:</w:t>
-      </w:r>
-    </w:p>
-    <w:p>
-      <w:pPr>
-        <w:contextualSpacing/>
-      </w:pPr>
-      <w:r>
-        <w:tab/>
-      </w:r>
-      <w:r>
-        <w:tab/>
-        <w:t>Lists all initialized variables thus far present in the namespace</w:t>
-      </w:r>
-    </w:p>
-    <w:p>
-      <w:pPr>
-        <w:contextualSpacing/>
-      </w:pPr>
-      <w:r>
-        <w:tab/>
-        <w:t>%precision 4:</w:t>
-      </w:r>
-    </w:p>
-    <w:p>
-      <w:pPr>
-        <w:contextualSpacing/>
-      </w:pPr>
-      <w:r>
-        <w:tab/>
-      </w:r>
-      <w:r>
-        <w:tab/>
-        <w:t>Sets printed precision for floats to 4 decimal places</w:t>
-      </w:r>
-    </w:p>
-    <w:p>
-      <w:pPr>
-        <w:contextualSpacing/>
-      </w:pPr>
-      <w:r>
-        <w:tab/>
-        <w:t>%debug:</w:t>
-      </w:r>
-    </w:p>
-    <w:p>
-      <w:pPr>
-        <w:contextualSpacing/>
-      </w:pPr>
-      <w:r>
-        <w:tab/>
-      </w:r>
-      <w:r>
-        <w:tab/>
-        <w:t>Opens the debugger</w:t>
-      </w:r>
-    </w:p>
-    <w:p>
-      <w:pPr>
-        <w:contextualSpacing/>
-      </w:pPr>
-    </w:p>
-    <w:p>
-      <w:pPr>
-        <w:contextualSpacing/>
-        <w:rPr>
-          <w:sz w:val="32"/>
-          <w:szCs w:val="32"/>
-        </w:rPr>
-      </w:pPr>
-      <w:r>
-        <w:rPr>
-          <w:b/>
-          <w:sz w:val="32"/>
-          <w:szCs w:val="32"/>
-        </w:rPr>
-        <w:t>GitHub:</w:t>
-      </w:r>
-      <w:r>
-        <w:rPr>
-          <w:sz w:val="32"/>
-          <w:szCs w:val="32"/>
-        </w:rPr>
-        <w:t xml:space="preserve"> </w:t>
-      </w:r>
-      <w:proofErr w:type="spellStart"/>
-      <w:r>
-        <w:rPr>
-          <w:sz w:val="32"/>
-          <w:szCs w:val="32"/>
-        </w:rPr>
-        <w:t>Acc</w:t>
-      </w:r>
-      <w:proofErr w:type="spellEnd"/>
-      <w:r>
-        <w:rPr>
-          <w:sz w:val="32"/>
-          <w:szCs w:val="32"/>
-        </w:rPr>
-        <w:t xml:space="preserve">: </w:t>
-      </w:r>
-      <w:proofErr w:type="spellStart"/>
-      <w:r>
-        <w:rPr>
-          <w:sz w:val="32"/>
-          <w:szCs w:val="32"/>
-        </w:rPr>
-        <w:t>BrendanAHaas</w:t>
-      </w:r>
-      <w:proofErr w:type="spellEnd"/>
-    </w:p>
-    <w:p>
-      <w:pPr>
-        <w:contextualSpacing/>
-      </w:pPr>
-      <w:r>
-        <w:rPr>
-          <w:sz w:val="32"/>
-          <w:szCs w:val="32"/>
-        </w:rPr>
-        <w:tab/>
-      </w:r>
-      <w:proofErr w:type="spellStart"/>
-      <w:proofErr w:type="gramStart"/>
-      <w:r>
-        <w:t>git</w:t>
-      </w:r>
-      <w:proofErr w:type="spellEnd"/>
-      <w:proofErr w:type="gramEnd"/>
-      <w:r>
-        <w:t xml:space="preserve"> </w:t>
-      </w:r>
-      <w:proofErr w:type="spellStart"/>
-      <w:r>
-        <w:t>init</w:t>
-      </w:r>
-      <w:proofErr w:type="spellEnd"/>
-      <w:r>
-        <w:t xml:space="preserve">: Initialize your </w:t>
-      </w:r>
-      <w:proofErr w:type="spellStart"/>
-      <w:r>
-        <w:t>git</w:t>
-      </w:r>
-      <w:proofErr w:type="spellEnd"/>
-      <w:r>
-        <w:t xml:space="preserve"> repository for the folder you’re in</w:t>
-      </w:r>
-    </w:p>
-    <w:p>
-      <w:pPr>
-        <w:contextualSpacing/>
-      </w:pPr>
-      <w:r>
-        <w:tab/>
-      </w:r>
-      <w:proofErr w:type="spellStart"/>
-      <w:proofErr w:type="gramStart"/>
-      <w:r>
-        <w:t>git</w:t>
-      </w:r>
-      <w:proofErr w:type="spellEnd"/>
-      <w:proofErr w:type="gramEnd"/>
-      <w:r>
-        <w:t xml:space="preserve"> add . : Add all files in current folder to the </w:t>
-      </w:r>
-      <w:proofErr w:type="spellStart"/>
-      <w:r>
-        <w:t>git</w:t>
-      </w:r>
-      <w:proofErr w:type="spellEnd"/>
-      <w:r>
-        <w:t xml:space="preserve"> repository staging area</w:t>
-      </w:r>
-    </w:p>
-    <w:p>
-      <w:pPr>
-        <w:contextualSpacing/>
-      </w:pPr>
-      <w:r>
-        <w:tab/>
-      </w:r>
-      <w:proofErr w:type="spellStart"/>
-      <w:proofErr w:type="gramStart"/>
-      <w:r>
-        <w:t>git</w:t>
-      </w:r>
-      <w:proofErr w:type="spellEnd"/>
-      <w:proofErr w:type="gramEnd"/>
-      <w:r>
-        <w:t xml:space="preserve"> </w:t>
-      </w:r>
-      <w:proofErr w:type="spellStart"/>
-      <w:r>
-        <w:t>rm</w:t>
-      </w:r>
-      <w:proofErr w:type="spellEnd"/>
-      <w:r>
-        <w:t xml:space="preserve"> --cached index.html: Remove index.html file from staging area</w:t>
-      </w:r>
-    </w:p>
-    <w:p>
-      <w:pPr>
-        <w:contextualSpacing/>
-      </w:pPr>
-      <w:r>
-        <w:tab/>
-      </w:r>
-      <w:proofErr w:type="spellStart"/>
-      <w:proofErr w:type="gramStart"/>
-      <w:r>
-        <w:t>git</w:t>
-      </w:r>
-      <w:proofErr w:type="spellEnd"/>
-      <w:proofErr w:type="gramEnd"/>
-      <w:r>
-        <w:t xml:space="preserve"> status: Return current </w:t>
-      </w:r>
-      <w:proofErr w:type="spellStart"/>
-      <w:r>
-        <w:t>git</w:t>
-      </w:r>
-      <w:proofErr w:type="spellEnd"/>
-      <w:r>
-        <w:t xml:space="preserve"> status</w:t>
-      </w:r>
-    </w:p>
-    <w:p>
-      <w:pPr>
-        <w:contextualSpacing/>
-      </w:pPr>
-      <w:r>
-        <w:tab/>
-      </w:r>
-      <w:proofErr w:type="spellStart"/>
-      <w:proofErr w:type="gramStart"/>
-      <w:r>
-        <w:t>git</w:t>
-      </w:r>
-      <w:proofErr w:type="spellEnd"/>
-      <w:proofErr w:type="gramEnd"/>
-      <w:r>
-        <w:t xml:space="preserve"> commit: Opens vim editor for </w:t>
-      </w:r>
-      <w:proofErr w:type="spellStart"/>
-      <w:r>
-        <w:t>commiting</w:t>
-      </w:r>
-      <w:proofErr w:type="spellEnd"/>
-    </w:p>
-    <w:p>
-      <w:pPr>
-        <w:contextualSpacing/>
-      </w:pPr>
-      <w:r>
-        <w:tab/>
-      </w:r>
-      <w:r>
-        <w:tab/>
-      </w:r>
-      <w:proofErr w:type="gramStart"/>
-      <w:r>
-        <w:t>type</w:t>
-      </w:r>
-      <w:proofErr w:type="gramEnd"/>
-      <w:r>
-        <w:t xml:space="preserve"> </w:t>
-      </w:r>
-      <w:proofErr w:type="spellStart"/>
-      <w:r>
-        <w:t>i</w:t>
-      </w:r>
-      <w:proofErr w:type="spellEnd"/>
-      <w:r>
-        <w:t xml:space="preserve"> to start typing in vim; remove a # to create a comment (necessary)</w:t>
-      </w:r>
-    </w:p>
-    <w:p>
-      <w:pPr>
-        <w:contextualSpacing/>
-      </w:pPr>
-      <w:r>
-        <w:tab/>
-      </w:r>
-      <w:r>
-        <w:tab/>
-      </w:r>
-      <w:proofErr w:type="gramStart"/>
-      <w:r>
-        <w:t>then</w:t>
-      </w:r>
-      <w:proofErr w:type="gramEnd"/>
-      <w:r>
-        <w:t xml:space="preserve"> hit esc (gets us out of insert mode), then type :</w:t>
-      </w:r>
-      <w:proofErr w:type="spellStart"/>
-      <w:r>
-        <w:t>wq</w:t>
-      </w:r>
-      <w:proofErr w:type="spellEnd"/>
-      <w:r>
-        <w:t xml:space="preserve"> then hit enter</w:t>
-      </w:r>
-    </w:p>
-    <w:p>
-      <w:pPr>
-        <w:contextualSpacing/>
-      </w:pPr>
-      <w:r>
-        <w:rPr>
-          <w:b/>
-          <w:sz w:val="32"/>
-          <w:szCs w:val="32"/>
-        </w:rPr>
-        <w:tab/>
-      </w:r>
-      <w:r>
-        <w:rPr>
-          <w:b/>
-          <w:sz w:val="32"/>
-          <w:szCs w:val="32"/>
-        </w:rPr>
-        <w:tab/>
-      </w:r>
-      <w:r>
-        <w:t>Code should now be ready for committing to online repository</w:t>
-      </w:r>
-      <w:r>
-        <w:t xml:space="preserve"> </w:t>
-      </w:r>
-    </w:p>
-    <w:p>
-      <w:pPr>
-        <w:contextualSpacing/>
-      </w:pPr>
-      <w:r>
-        <w:tab/>
-      </w:r>
-      <w:proofErr w:type="spellStart"/>
-      <w:proofErr w:type="gramStart"/>
-      <w:r>
-        <w:t>g</w:t>
-      </w:r>
-      <w:r>
-        <w:t>it</w:t>
-      </w:r>
-      <w:proofErr w:type="spellEnd"/>
-      <w:proofErr w:type="gramEnd"/>
-      <w:r>
-        <w:t xml:space="preserve"> remote add origin https://github.com/BrendanAHaas/QuantEconProblems.git</w:t>
-      </w:r>
-    </w:p>
-    <w:p>
-      <w:pPr>
-        <w:contextualSpacing/>
-        <w:rPr>
-          <w:b/>
-        </w:rPr>
-      </w:pPr>
-      <w:r>
-        <w:rPr>
-          <w:b/>
-        </w:rPr>
-        <w:tab/>
-      </w:r>
-      <w:proofErr w:type="spellStart"/>
-      <w:proofErr w:type="gramStart"/>
-      <w:r>
-        <w:t>git</w:t>
-      </w:r>
-      <w:proofErr w:type="spellEnd"/>
-      <w:proofErr w:type="gramEnd"/>
-      <w:r>
-        <w:t xml:space="preserve"> push –u origin master</w:t>
-      </w:r>
-      <w:r>
-        <w:rPr>
-          <w:b/>
-        </w:rPr>
-        <w:tab/>
-      </w:r>
-    </w:p>
-    <w:p>
-      <w:pPr>
-        <w:contextualSpacing/>
-      </w:pPr>
-    </w:p>
-    <w:p>
-      <w:pPr>
-        <w:contextualSpacing/>
-        <w:rPr>
-          <w:b/>
-        </w:rPr>
-      </w:pPr>
-      <w:r>
-        <w:rPr>
-          <w:b/>
-        </w:rPr>
-        <w:t>Definitions</w:t>
-      </w:r>
-    </w:p>
-    <w:p>
-      <w:pPr>
-        <w:contextualSpacing/>
-        <w:rPr>
-          <w:sz w:val="28"/>
-          <w:szCs w:val="28"/>
-        </w:rPr>
-      </w:pPr>
-      <w:r>
-        <w:rPr>
-          <w:b/>
-        </w:rPr>
-        <w:tab/>
-      </w:r>
-      <w:r>
-        <w:t xml:space="preserve">Namespace: A symbol table that maps names to objects in memory.  Python uses multiple namespaces; each imported module has its own namespace (import math gives the variable </w:t>
-      </w:r>
-      <w:proofErr w:type="spellStart"/>
-      <w:r>
-        <w:t>math.pi</w:t>
-      </w:r>
-      <w:proofErr w:type="spellEnd"/>
-      <w:r>
-        <w:t xml:space="preserve"> = 3.141….)</w:t>
+        <w:tab/>
+        <w:t>Series: A ‘column’ of data (ex: observations of variation in a single variable)</w:t>
       </w:r>
     </w:p>
     <w:p>

</xml_diff>